<commit_message>
nomor coa dan rekening untuk jurnal umum
</commit_message>
<xml_diff>
--- a/public/hasil_dokumen/001-SP-E-A-L-VII-2022.docx
+++ b/public/hasil_dokumen/001-SP-E-A-L-VII-2022.docx
@@ -203,7 +203,7 @@
           <w:sz w:val="24"/>
           <w:lang w:val="en-US"/>
         </w:rPr>
-        <w:t>Surabaya, 21 July 22</w:t>
+        <w:t>Surabaya, 29 July 22</w:t>
       </w:r>
     </w:p>
     <w:p>
@@ -912,7 +912,7 @@
                 <w:sz w:val="22"/>
                 <w:lang w:val="en-US"/>
               </w:rPr>
-              <w:t>Rp. 20.000</w:t>
+              <w:t>Rp. 40.000</w:t>
             </w:r>
             <w:bookmarkStart w:id="0" w:name="_GoBack"/>
             <w:bookmarkEnd w:id="0"/>
@@ -993,7 +993,7 @@
                 <w:sz w:val="22"/>
                 <w:lang w:val="en-US"/>
               </w:rPr>
-              <w:t>Rp. 40.000</w:t>
+              <w:t>Rp. 50.000</w:t>
             </w:r>
           </w:p>
         </w:tc>

</xml_diff>